<commit_message>
remove last empty page
</commit_message>
<xml_diff>
--- a/dossiers/dossier_analyse.docx
+++ b/dossiers/dossier_analyse.docx
@@ -444,7 +444,7 @@
                         <a:effectLst/>
                         <a:extLst>
                           <a:ext uri="{C572A759-6A51-4108-AA02-DFA0A04FC94B}">
-                            <ma14:wrappingTextBoxFlag xmlns:ma14="http://schemas.microsoft.com/office/mac/drawingml/2011/main" xmlns:w="http://schemas.openxmlformats.org/wordprocessingml/2006/main" xmlns:w10="urn:schemas-microsoft-com:office:word" xmlns:v="urn:schemas-microsoft-com:vml" xmlns:o="urn:schemas-microsoft-com:office:office" xmlns:mv="urn:schemas-microsoft-com:mac:vml" xmlns:mo="http://schemas.microsoft.com/office/mac/office/2008/main" xmlns=""/>
+                            <ma14:wrappingTextBoxFlag xmlns="" xmlns:mo="http://schemas.microsoft.com/office/mac/office/2008/main" xmlns:mv="urn:schemas-microsoft-com:mac:vml" xmlns:o="urn:schemas-microsoft-com:office:office" xmlns:v="urn:schemas-microsoft-com:vml" xmlns:w10="urn:schemas-microsoft-com:office:word" xmlns:w="http://schemas.openxmlformats.org/wordprocessingml/2006/main" xmlns:ma14="http://schemas.microsoft.com/office/mac/drawingml/2011/main"/>
                           </a:ext>
                         </a:extLst>
                       </wps:spPr>
@@ -577,7 +577,7 @@
                         <a:effectLst/>
                         <a:extLst>
                           <a:ext uri="{C572A759-6A51-4108-AA02-DFA0A04FC94B}">
-                            <ma14:wrappingTextBoxFlag xmlns:ma14="http://schemas.microsoft.com/office/mac/drawingml/2011/main" xmlns:w="http://schemas.openxmlformats.org/wordprocessingml/2006/main" xmlns:w10="urn:schemas-microsoft-com:office:word" xmlns:v="urn:schemas-microsoft-com:vml" xmlns:o="urn:schemas-microsoft-com:office:office" xmlns:mv="urn:schemas-microsoft-com:mac:vml" xmlns:mo="http://schemas.microsoft.com/office/mac/office/2008/main" xmlns=""/>
+                            <ma14:wrappingTextBoxFlag xmlns="" xmlns:mo="http://schemas.microsoft.com/office/mac/office/2008/main" xmlns:mv="urn:schemas-microsoft-com:mac:vml" xmlns:o="urn:schemas-microsoft-com:office:office" xmlns:v="urn:schemas-microsoft-com:vml" xmlns:w10="urn:schemas-microsoft-com:office:word" xmlns:w="http://schemas.openxmlformats.org/wordprocessingml/2006/main" xmlns:ma14="http://schemas.microsoft.com/office/mac/drawingml/2011/main"/>
                           </a:ext>
                         </a:extLst>
                       </wps:spPr>
@@ -790,7 +790,7 @@
             </w:rPr>
             <w:fldChar w:fldCharType="separate"/>
           </w:r>
-          <w:hyperlink w:anchor="_Toc101128368" w:history="1">
+          <w:hyperlink w:anchor="_Toc101621075" w:history="1">
             <w:r>
               <w:rPr>
                 <w:rStyle w:val="Lienhypertexte"/>
@@ -817,7 +817,7 @@
                 <w:noProof/>
                 <w:webHidden/>
               </w:rPr>
-              <w:instrText xml:space="preserve"> PAGEREF _Toc101128368 \h </w:instrText>
+              <w:instrText xml:space="preserve"> PAGEREF _Toc101621075 \h </w:instrText>
             </w:r>
             <w:r>
               <w:rPr>
@@ -862,7 +862,7 @@
               <w:lang w:eastAsia="fr-FR"/>
             </w:rPr>
           </w:pPr>
-          <w:hyperlink w:anchor="_Toc101128369" w:history="1">
+          <w:hyperlink w:anchor="_Toc101621076" w:history="1">
             <w:r>
               <w:rPr>
                 <w:rStyle w:val="Lienhypertexte"/>
@@ -905,7 +905,7 @@
                 <w:noProof/>
                 <w:webHidden/>
               </w:rPr>
-              <w:instrText xml:space="preserve"> PAGEREF _Toc101128369 \h </w:instrText>
+              <w:instrText xml:space="preserve"> PAGEREF _Toc101621076 \h </w:instrText>
             </w:r>
             <w:r>
               <w:rPr>
@@ -950,7 +950,7 @@
               <w:lang w:eastAsia="fr-FR"/>
             </w:rPr>
           </w:pPr>
-          <w:hyperlink w:anchor="_Toc101128370" w:history="1">
+          <w:hyperlink w:anchor="_Toc101621077" w:history="1">
             <w:r>
               <w:rPr>
                 <w:rStyle w:val="Lienhypertexte"/>
@@ -993,7 +993,7 @@
                 <w:noProof/>
                 <w:webHidden/>
               </w:rPr>
-              <w:instrText xml:space="preserve"> PAGEREF _Toc101128370 \h </w:instrText>
+              <w:instrText xml:space="preserve"> PAGEREF _Toc101621077 \h </w:instrText>
             </w:r>
             <w:r>
               <w:rPr>
@@ -1038,7 +1038,7 @@
               <w:lang w:eastAsia="fr-FR"/>
             </w:rPr>
           </w:pPr>
-          <w:hyperlink w:anchor="_Toc101128371" w:history="1">
+          <w:hyperlink w:anchor="_Toc101621078" w:history="1">
             <w:r>
               <w:rPr>
                 <w:rStyle w:val="Lienhypertexte"/>
@@ -1081,7 +1081,7 @@
                 <w:noProof/>
                 <w:webHidden/>
               </w:rPr>
-              <w:instrText xml:space="preserve"> PAGEREF _Toc101128371 \h </w:instrText>
+              <w:instrText xml:space="preserve"> PAGEREF _Toc101621078 \h </w:instrText>
             </w:r>
             <w:r>
               <w:rPr>
@@ -1125,7 +1125,7 @@
               <w:lang w:eastAsia="fr-FR"/>
             </w:rPr>
           </w:pPr>
-          <w:hyperlink w:anchor="_Toc101128372" w:history="1">
+          <w:hyperlink w:anchor="_Toc101621079" w:history="1">
             <w:r>
               <w:rPr>
                 <w:rStyle w:val="Lienhypertexte"/>
@@ -1152,7 +1152,7 @@
                 <w:noProof/>
                 <w:webHidden/>
               </w:rPr>
-              <w:instrText xml:space="preserve"> PAGEREF _Toc101128372 \h </w:instrText>
+              <w:instrText xml:space="preserve"> PAGEREF _Toc101621079 \h </w:instrText>
             </w:r>
             <w:r>
               <w:rPr>
@@ -1197,7 +1197,7 @@
               <w:lang w:eastAsia="fr-FR"/>
             </w:rPr>
           </w:pPr>
-          <w:hyperlink w:anchor="_Toc101128373" w:history="1">
+          <w:hyperlink w:anchor="_Toc101621080" w:history="1">
             <w:r>
               <w:rPr>
                 <w:rStyle w:val="Lienhypertexte"/>
@@ -1240,7 +1240,7 @@
                 <w:noProof/>
                 <w:webHidden/>
               </w:rPr>
-              <w:instrText xml:space="preserve"> PAGEREF _Toc101128373 \h </w:instrText>
+              <w:instrText xml:space="preserve"> PAGEREF _Toc101621080 \h </w:instrText>
             </w:r>
             <w:r>
               <w:rPr>
@@ -1284,7 +1284,7 @@
               <w:lang w:eastAsia="fr-FR"/>
             </w:rPr>
           </w:pPr>
-          <w:hyperlink w:anchor="_Toc101128374" w:history="1">
+          <w:hyperlink w:anchor="_Toc101621081" w:history="1">
             <w:r>
               <w:rPr>
                 <w:rStyle w:val="Lienhypertexte"/>
@@ -1311,7 +1311,7 @@
                 <w:noProof/>
                 <w:webHidden/>
               </w:rPr>
-              <w:instrText xml:space="preserve"> PAGEREF _Toc101128374 \h </w:instrText>
+              <w:instrText xml:space="preserve"> PAGEREF _Toc101621081 \h </w:instrText>
             </w:r>
             <w:r>
               <w:rPr>
@@ -1356,7 +1356,7 @@
               <w:lang w:eastAsia="fr-FR"/>
             </w:rPr>
           </w:pPr>
-          <w:hyperlink w:anchor="_Toc101128375" w:history="1">
+          <w:hyperlink w:anchor="_Toc101621082" w:history="1">
             <w:r>
               <w:rPr>
                 <w:rStyle w:val="Lienhypertexte"/>
@@ -1399,7 +1399,7 @@
                 <w:noProof/>
                 <w:webHidden/>
               </w:rPr>
-              <w:instrText xml:space="preserve"> PAGEREF _Toc101128375 \h </w:instrText>
+              <w:instrText xml:space="preserve"> PAGEREF _Toc101621082 \h </w:instrText>
             </w:r>
             <w:r>
               <w:rPr>
@@ -1443,7 +1443,7 @@
               <w:lang w:eastAsia="fr-FR"/>
             </w:rPr>
           </w:pPr>
-          <w:hyperlink w:anchor="_Toc101128376" w:history="1">
+          <w:hyperlink w:anchor="_Toc101621083" w:history="1">
             <w:r>
               <w:rPr>
                 <w:rStyle w:val="Lienhypertexte"/>
@@ -1470,7 +1470,7 @@
                 <w:noProof/>
                 <w:webHidden/>
               </w:rPr>
-              <w:instrText xml:space="preserve"> PAGEREF _Toc101128376 \h </w:instrText>
+              <w:instrText xml:space="preserve"> PAGEREF _Toc101621083 \h </w:instrText>
             </w:r>
             <w:r>
               <w:rPr>
@@ -1515,7 +1515,7 @@
               <w:lang w:eastAsia="fr-FR"/>
             </w:rPr>
           </w:pPr>
-          <w:hyperlink w:anchor="_Toc101128377" w:history="1">
+          <w:hyperlink w:anchor="_Toc101621084" w:history="1">
             <w:r>
               <w:rPr>
                 <w:rStyle w:val="Lienhypertexte"/>
@@ -1558,7 +1558,7 @@
                 <w:noProof/>
                 <w:webHidden/>
               </w:rPr>
-              <w:instrText xml:space="preserve"> PAGEREF _Toc101128377 \h </w:instrText>
+              <w:instrText xml:space="preserve"> PAGEREF _Toc101621084 \h </w:instrText>
             </w:r>
             <w:r>
               <w:rPr>
@@ -1602,7 +1602,7 @@
               <w:lang w:eastAsia="fr-FR"/>
             </w:rPr>
           </w:pPr>
-          <w:hyperlink w:anchor="_Toc101128378" w:history="1">
+          <w:hyperlink w:anchor="_Toc101621085" w:history="1">
             <w:r>
               <w:rPr>
                 <w:rStyle w:val="Lienhypertexte"/>
@@ -1629,7 +1629,7 @@
                 <w:noProof/>
                 <w:webHidden/>
               </w:rPr>
-              <w:instrText xml:space="preserve"> PAGEREF _Toc101128378 \h </w:instrText>
+              <w:instrText xml:space="preserve"> PAGEREF _Toc101621085 \h </w:instrText>
             </w:r>
             <w:r>
               <w:rPr>
@@ -1673,7 +1673,7 @@
               <w:lang w:eastAsia="fr-FR"/>
             </w:rPr>
           </w:pPr>
-          <w:hyperlink w:anchor="_Toc101128379" w:history="1">
+          <w:hyperlink w:anchor="_Toc101621086" w:history="1">
             <w:r>
               <w:rPr>
                 <w:rStyle w:val="Lienhypertexte"/>
@@ -1700,7 +1700,7 @@
                 <w:noProof/>
                 <w:webHidden/>
               </w:rPr>
-              <w:instrText xml:space="preserve"> PAGEREF _Toc101128379 \h </w:instrText>
+              <w:instrText xml:space="preserve"> PAGEREF _Toc101621086 \h </w:instrText>
             </w:r>
             <w:r>
               <w:rPr>
@@ -1754,7 +1754,7 @@
       <w:pPr>
         <w:pStyle w:val="Titre1"/>
       </w:pPr>
-      <w:bookmarkStart w:id="0" w:name="_Toc101128368"/>
+      <w:bookmarkStart w:id="0" w:name="_Toc101621075"/>
       <w:r>
         <w:lastRenderedPageBreak/>
         <w:t xml:space="preserve">1. </w:t>
@@ -1772,7 +1772,7 @@
           <w:numId w:val="2"/>
         </w:numPr>
       </w:pPr>
-      <w:bookmarkStart w:id="1" w:name="_Toc101128369"/>
+      <w:bookmarkStart w:id="1" w:name="_Toc101621076"/>
       <w:r>
         <w:t>Le contexte et les objectifs</w:t>
       </w:r>
@@ -1819,7 +1819,7 @@
           <w:numId w:val="2"/>
         </w:numPr>
       </w:pPr>
-      <w:bookmarkStart w:id="2" w:name="_Toc101128370"/>
+      <w:bookmarkStart w:id="2" w:name="_Toc101621077"/>
       <w:r>
         <w:t>L’environnement d’utilisation</w:t>
       </w:r>
@@ -1881,7 +1881,7 @@
           <w:numId w:val="2"/>
         </w:numPr>
       </w:pPr>
-      <w:bookmarkStart w:id="3" w:name="_Toc101128371"/>
+      <w:bookmarkStart w:id="3" w:name="_Toc101621078"/>
       <w:r>
         <w:t>L’analyse compétitive</w:t>
       </w:r>
@@ -2000,7 +2000,7 @@
       <w:pPr>
         <w:pStyle w:val="Titre1"/>
       </w:pPr>
-      <w:bookmarkStart w:id="4" w:name="_Toc101128372"/>
+      <w:bookmarkStart w:id="4" w:name="_Toc101621079"/>
       <w:r>
         <w:lastRenderedPageBreak/>
         <w:t xml:space="preserve">3. </w:t>
@@ -2014,7 +2014,7 @@
       <w:pPr>
         <w:pStyle w:val="Titre2"/>
       </w:pPr>
-      <w:bookmarkStart w:id="5" w:name="_Toc101128373"/>
+      <w:bookmarkStart w:id="5" w:name="_Toc101621080"/>
       <w:r>
         <w:t>3.1.</w:t>
       </w:r>
@@ -2152,7 +2152,7 @@
       <w:pPr>
         <w:pStyle w:val="Titre1"/>
       </w:pPr>
-      <w:bookmarkStart w:id="6" w:name="_Toc101128374"/>
+      <w:bookmarkStart w:id="6" w:name="_Toc101621081"/>
       <w:r>
         <w:lastRenderedPageBreak/>
         <w:t xml:space="preserve">4. </w:t>
@@ -2166,7 +2166,7 @@
       <w:pPr>
         <w:pStyle w:val="Titre2"/>
       </w:pPr>
-      <w:bookmarkStart w:id="7" w:name="_Toc101128375"/>
+      <w:bookmarkStart w:id="7" w:name="_Toc101621082"/>
       <w:r>
         <w:t>4.1.</w:t>
       </w:r>
@@ -2271,7 +2271,7 @@
       <w:pPr>
         <w:pStyle w:val="Titre1"/>
       </w:pPr>
-      <w:bookmarkStart w:id="8" w:name="_Toc101128376"/>
+      <w:bookmarkStart w:id="8" w:name="_Toc101621083"/>
       <w:r>
         <w:lastRenderedPageBreak/>
         <w:t xml:space="preserve">5. </w:t>
@@ -2290,7 +2290,7 @@
       <w:pPr>
         <w:pStyle w:val="Titre2"/>
       </w:pPr>
-      <w:bookmarkStart w:id="9" w:name="_Toc101128377"/>
+      <w:bookmarkStart w:id="9" w:name="_Toc101621084"/>
       <w:r>
         <w:t>5.1.</w:t>
       </w:r>
@@ -2372,7 +2372,7 @@
       <w:pPr>
         <w:pStyle w:val="Titre1"/>
       </w:pPr>
-      <w:bookmarkStart w:id="10" w:name="_Toc101128378"/>
+      <w:bookmarkStart w:id="10" w:name="_Toc101621085"/>
       <w:r>
         <w:lastRenderedPageBreak/>
         <w:t xml:space="preserve">6. </w:t>
@@ -2948,7 +2948,7 @@
       <w:pPr>
         <w:pStyle w:val="Titre1"/>
       </w:pPr>
-      <w:bookmarkStart w:id="11" w:name="_Toc101128379"/>
+      <w:bookmarkStart w:id="11" w:name="_Toc101621086"/>
       <w:r>
         <w:lastRenderedPageBreak/>
         <w:t>Conclusion</w:t>
@@ -2977,24 +2977,6 @@
         <w:t>Enfin, l'interface homme-machine décrit l'aspect de l'application, bien qu'il ne s'agisse que d'un modèle.</w:t>
       </w:r>
     </w:p>
-    <w:p/>
-    <w:p/>
-    <w:p/>
-    <w:p/>
-    <w:p/>
-    <w:p/>
-    <w:p/>
-    <w:p/>
-    <w:p/>
-    <w:p/>
-    <w:p/>
-    <w:p/>
-    <w:p/>
-    <w:p/>
-    <w:p/>
-    <w:p/>
-    <w:p/>
-    <w:p/>
     <w:sectPr>
       <w:footerReference w:type="default" r:id="rId24"/>
       <w:pgSz w:w="11906" w:h="16838"/>

</xml_diff>